<commit_message>
Added real HW2 CIFAR10 to repository
</commit_message>
<xml_diff>
--- a/HW2/results.docx
+++ b/HW2/results.docx
@@ -1,144 +1,1687 @@
 
 <file path=word/document.xml><?xml version="1.0" encoding="utf-8"?>
-<w:document xmlns:wpc="http://schemas.microsoft.com/office/word/2010/wordprocessingCanvas" xmlns:cx="http://schemas.microsoft.com/office/drawing/2014/chartex" xmlns:cx1="http://schemas.microsoft.com/office/drawing/2015/9/8/chartex" xmlns:cx2="http://schemas.microsoft.com/office/drawing/2015/10/21/chartex" xmlns:cx3="http://schemas.microsoft.com/office/drawing/2016/5/9/chartex" xmlns:cx4="http://schemas.microsoft.com/office/drawing/2016/5/10/chartex" xmlns:cx5="http://schemas.microsoft.com/office/drawing/2016/5/11/chartex" xmlns:cx6="http://schemas.microsoft.com/office/drawing/2016/5/12/chartex" xmlns:cx7="http://schemas.microsoft.com/office/drawing/2016/5/13/chartex" xmlns:cx8="http://schemas.microsoft.com/office/drawing/2016/5/14/chartex" xmlns:mc="http://schemas.openxmlformats.org/markup-compatibility/2006" xmlns:aink="http://schemas.microsoft.com/office/drawing/2016/ink" xmlns:am3d="http://schemas.microsoft.com/office/drawing/2017/model3d" xmlns:o="urn:schemas-microsoft-com:office:office" xmlns:r="http://schemas.openxmlformats.org/officeDocument/2006/relationships" xmlns:m="http://schemas.openxmlformats.org/officeDocument/2006/math" xmlns:v="urn:schemas-microsoft-com:vml" xmlns:wp14="http://schemas.microsoft.com/office/word/2010/wordprocessingDrawing" xmlns:wp="http://schemas.openxmlformats.org/drawingml/2006/wordprocessingDrawing" xmlns:w10="urn:schemas-microsoft-com:office:word" xmlns:w="http://schemas.openxmlformats.org/wordprocessingml/2006/main" xmlns:w14="http://schemas.microsoft.com/office/word/2010/wordml" xmlns:w15="http://schemas.microsoft.com/office/word/2012/wordml" xmlns:w16cid="http://schemas.microsoft.com/office/word/2016/wordml/cid" xmlns:w16se="http://schemas.microsoft.com/office/word/2015/wordml/symex" xmlns:wpg="http://schemas.microsoft.com/office/word/2010/wordprocessingGroup" xmlns:wpi="http://schemas.microsoft.com/office/word/2010/wordprocessingInk" xmlns:wne="http://schemas.microsoft.com/office/word/2006/wordml" xmlns:wps="http://schemas.microsoft.com/office/word/2010/wordprocessingShape" mc:Ignorable="w14 w15 w16se w16cid wp14">
+<w:document xmlns:o="urn:schemas-microsoft-com:office:office" xmlns:r="http://schemas.openxmlformats.org/officeDocument/2006/relationships" xmlns:v="urn:schemas-microsoft-com:vml" xmlns:w="http://schemas.openxmlformats.org/wordprocessingml/2006/main" xmlns:w10="urn:schemas-microsoft-com:office:word" xmlns:wp="http://schemas.openxmlformats.org/drawingml/2006/wordprocessingDrawing" xmlns:wps="http://schemas.microsoft.com/office/word/2010/wordprocessingShape" xmlns:wpg="http://schemas.microsoft.com/office/word/2010/wordprocessingGroup" xmlns:mc="http://schemas.openxmlformats.org/markup-compatibility/2006" xmlns:wp14="http://schemas.microsoft.com/office/word/2010/wordprocessingDrawing" xmlns:w14="http://schemas.microsoft.com/office/word/2010/wordml" mc:Ignorable="w14 wp14">
   <w:body>
     <w:p>
       <w:pPr>
-        <w:spacing w:line="360" w:lineRule="auto"/>
+        <w:pStyle w:val="Normal"/>
+        <w:spacing w:lineRule="auto" w:line="360"/>
         <w:jc w:val="center"/>
+        <w:rPr/>
+      </w:pPr>
+      <w:r>
+        <w:rPr>
+          <w:b/>
+          <w:b/>
+          <w:bCs/>
+          <w:sz w:val="40"/>
+          <w:sz w:val="40"/>
+          <w:szCs w:val="40"/>
+          <w:u w:val="single"/>
+          <w:rtl w:val="true"/>
+        </w:rPr>
+        <w:t>דו</w:t>
+      </w:r>
+      <w:r>
         <w:rPr>
           <w:b/>
           <w:bCs/>
           <w:sz w:val="40"/>
           <w:szCs w:val="40"/>
           <w:u w:val="single"/>
-          <w:rtl/>
-        </w:rPr>
-      </w:pPr>
-      <w:r>
-        <w:rPr>
-          <w:rFonts w:hint="cs"/>
+          <w:rtl w:val="true"/>
+        </w:rPr>
+        <w:t>"</w:t>
+      </w:r>
+      <w:r>
+        <w:rPr>
+          <w:b/>
+          <w:b/>
+          <w:bCs/>
+          <w:sz w:val="40"/>
+          <w:sz w:val="40"/>
+          <w:szCs w:val="40"/>
+          <w:u w:val="single"/>
+          <w:rtl w:val="true"/>
+        </w:rPr>
+        <w:t xml:space="preserve">ח מסכם למידה עמוקה תרגיל בית </w:t>
+      </w:r>
+      <w:r>
+        <w:rPr>
           <w:b/>
           <w:bCs/>
           <w:sz w:val="40"/>
           <w:szCs w:val="40"/>
           <w:u w:val="single"/>
-          <w:rtl/>
-        </w:rPr>
-        <w:t xml:space="preserve">דו"ח מסכם למידה עמוקה תרגיל בית </w:t>
-      </w:r>
-      <w:r>
-        <w:rPr>
-          <w:rFonts w:hint="cs"/>
-          <w:b/>
-          <w:bCs/>
-          <w:sz w:val="40"/>
-          <w:szCs w:val="40"/>
-          <w:u w:val="single"/>
-          <w:rtl/>
         </w:rPr>
         <w:t>2</w:t>
       </w:r>
     </w:p>
     <w:p>
       <w:pPr>
-        <w:spacing w:line="360" w:lineRule="auto"/>
+        <w:pStyle w:val="Normal"/>
+        <w:spacing w:lineRule="auto" w:line="360"/>
         <w:jc w:val="center"/>
         <w:rPr>
           <w:sz w:val="28"/>
           <w:szCs w:val="28"/>
           <w:u w:val="single"/>
-          <w:rtl/>
         </w:rPr>
       </w:pPr>
       <w:r>
         <w:rPr>
-          <w:rFonts w:hint="cs"/>
+          <w:sz w:val="28"/>
           <w:sz w:val="28"/>
           <w:szCs w:val="28"/>
           <w:u w:val="single"/>
-          <w:rtl/>
-        </w:rPr>
-        <w:t>מגישים: רועי זהר 209896174 רועי מזן 319042800</w:t>
+          <w:rtl w:val="true"/>
+        </w:rPr>
+        <w:t>מגישים</w:t>
+      </w:r>
+      <w:r>
+        <w:rPr>
+          <w:sz w:val="28"/>
+          <w:szCs w:val="28"/>
+          <w:u w:val="single"/>
+          <w:rtl w:val="true"/>
+        </w:rPr>
+        <w:t xml:space="preserve">: </w:t>
+      </w:r>
+      <w:r>
+        <w:rPr>
+          <w:sz w:val="28"/>
+          <w:sz w:val="28"/>
+          <w:szCs w:val="28"/>
+          <w:u w:val="single"/>
+          <w:rtl w:val="true"/>
+        </w:rPr>
+        <w:t xml:space="preserve">רועי זהר </w:t>
+      </w:r>
+      <w:r>
+        <w:rPr>
+          <w:sz w:val="28"/>
+          <w:szCs w:val="28"/>
+          <w:u w:val="single"/>
+        </w:rPr>
+        <w:t>209896174</w:t>
+      </w:r>
+      <w:r>
+        <w:rPr>
+          <w:sz w:val="28"/>
+          <w:szCs w:val="28"/>
+          <w:u w:val="single"/>
+          <w:rtl w:val="true"/>
+        </w:rPr>
+        <w:t xml:space="preserve"> </w:t>
+      </w:r>
+      <w:r>
+        <w:rPr>
+          <w:sz w:val="28"/>
+          <w:sz w:val="28"/>
+          <w:szCs w:val="28"/>
+          <w:u w:val="single"/>
+          <w:rtl w:val="true"/>
+        </w:rPr>
+        <w:t xml:space="preserve">רועי מזן </w:t>
+      </w:r>
+      <w:r>
+        <w:rPr>
+          <w:sz w:val="28"/>
+          <w:szCs w:val="28"/>
+          <w:u w:val="single"/>
+        </w:rPr>
+        <w:t>319042800</w:t>
       </w:r>
     </w:p>
     <w:p>
       <w:pPr>
-        <w:spacing w:line="360" w:lineRule="auto"/>
-        <w:rPr>
-          <w:rtl/>
+        <w:pStyle w:val="Normal"/>
+        <w:spacing w:lineRule="auto" w:line="360"/>
+        <w:jc w:val="center"/>
+        <w:rPr>
+          <w:sz w:val="28"/>
+          <w:szCs w:val="28"/>
+          <w:u w:val="single"/>
         </w:rPr>
       </w:pPr>
       <w:r>
         <w:rPr>
-          <w:rFonts w:hint="cs"/>
-          <w:rtl/>
-        </w:rPr>
-        <w:t xml:space="preserve"> </w:t>
-      </w:r>
-      <w:r>
-        <w:rPr>
-          <w:rFonts w:hint="cs"/>
-          <w:rtl/>
-        </w:rPr>
-        <w:t xml:space="preserve"> </w:t>
+          <w:sz w:val="28"/>
+          <w:szCs w:val="28"/>
+          <w:u w:val="single"/>
+          <w:rtl w:val="true"/>
+        </w:rPr>
       </w:r>
     </w:p>
     <w:p>
       <w:pPr>
-        <w:spacing w:line="360" w:lineRule="auto"/>
-        <w:rPr>
-          <w:rtl/>
-        </w:rPr>
+        <w:pStyle w:val="Normal"/>
+        <w:spacing w:lineRule="auto" w:line="360"/>
+        <w:rPr/>
       </w:pPr>
+      <w:r>
+        <w:rPr>
+          <w:sz w:val="26"/>
+          <w:sz w:val="26"/>
+          <w:szCs w:val="26"/>
+          <w:rtl w:val="true"/>
+        </w:rPr>
+        <w:t xml:space="preserve">בתרגיל </w:t>
+      </w:r>
+      <w:r>
+        <w:rPr>
+          <w:sz w:val="26"/>
+          <w:szCs w:val="26"/>
+        </w:rPr>
+        <w:t>2</w:t>
+      </w:r>
+      <w:r>
+        <w:rPr>
+          <w:sz w:val="26"/>
+          <w:szCs w:val="26"/>
+          <w:rtl w:val="true"/>
+        </w:rPr>
+        <w:t xml:space="preserve"> </w:t>
+      </w:r>
+      <w:r>
+        <w:rPr>
+          <w:sz w:val="26"/>
+          <w:sz w:val="26"/>
+          <w:szCs w:val="26"/>
+          <w:rtl w:val="true"/>
+        </w:rPr>
+        <w:t xml:space="preserve">נתבקשנו לאמן רשת נוירונים על </w:t>
+      </w:r>
+      <w:r>
+        <w:rPr>
+          <w:sz w:val="26"/>
+          <w:szCs w:val="26"/>
+        </w:rPr>
+        <w:t>CIFAR10</w:t>
+      </w:r>
+      <w:r>
+        <w:rPr>
+          <w:sz w:val="26"/>
+          <w:szCs w:val="26"/>
+          <w:rtl w:val="true"/>
+        </w:rPr>
+        <w:t xml:space="preserve">, </w:t>
+      </w:r>
+      <w:r>
+        <w:rPr>
+          <w:sz w:val="26"/>
+          <w:sz w:val="26"/>
+          <w:szCs w:val="26"/>
+          <w:rtl w:val="true"/>
+        </w:rPr>
+        <w:t xml:space="preserve">מאגר תמונות מוכר עם </w:t>
+      </w:r>
+      <w:r>
+        <w:rPr>
+          <w:sz w:val="26"/>
+          <w:szCs w:val="26"/>
+        </w:rPr>
+        <w:t>10</w:t>
+      </w:r>
+      <w:r>
+        <w:rPr>
+          <w:sz w:val="26"/>
+          <w:szCs w:val="26"/>
+          <w:rtl w:val="true"/>
+        </w:rPr>
+        <w:t xml:space="preserve"> </w:t>
+      </w:r>
+      <w:r>
+        <w:rPr>
+          <w:sz w:val="26"/>
+          <w:sz w:val="26"/>
+          <w:szCs w:val="26"/>
+          <w:rtl w:val="true"/>
+        </w:rPr>
+        <w:t>מחלקות</w:t>
+      </w:r>
+      <w:r>
+        <w:rPr>
+          <w:sz w:val="26"/>
+          <w:szCs w:val="26"/>
+          <w:rtl w:val="true"/>
+        </w:rPr>
+        <w:t xml:space="preserve">, </w:t>
+      </w:r>
+      <w:r>
+        <w:rPr>
+          <w:sz w:val="26"/>
+          <w:sz w:val="26"/>
+          <w:szCs w:val="26"/>
+          <w:rtl w:val="true"/>
+        </w:rPr>
+        <w:t xml:space="preserve">כך שמטרת הרשת תהיה לסווג את התמונות בדיוק של </w:t>
+      </w:r>
+      <w:r>
+        <w:rPr>
+          <w:sz w:val="26"/>
+          <w:szCs w:val="26"/>
+        </w:rPr>
+        <w:t>78%</w:t>
+      </w:r>
+      <w:r>
+        <w:rPr>
+          <w:sz w:val="26"/>
+          <w:szCs w:val="26"/>
+          <w:rtl w:val="true"/>
+        </w:rPr>
+        <w:t xml:space="preserve">, </w:t>
+      </w:r>
+      <w:r>
+        <w:rPr>
+          <w:sz w:val="26"/>
+          <w:sz w:val="26"/>
+          <w:szCs w:val="26"/>
+          <w:rtl w:val="true"/>
+        </w:rPr>
+        <w:t>במינימום פרמטרים</w:t>
+      </w:r>
+      <w:r>
+        <w:rPr>
+          <w:sz w:val="26"/>
+          <w:szCs w:val="26"/>
+          <w:rtl w:val="true"/>
+        </w:rPr>
+        <w:t>.</w:t>
+      </w:r>
     </w:p>
     <w:p>
       <w:pPr>
-        <w:spacing w:line="360" w:lineRule="auto"/>
+        <w:pStyle w:val="Normal"/>
+        <w:spacing w:lineRule="auto" w:line="360"/>
+        <w:rPr/>
       </w:pPr>
-      <w:bookmarkStart w:id="0" w:name="_GoBack"/>
-      <w:bookmarkEnd w:id="0"/>
+      <w:r>
+        <w:rPr>
+          <w:sz w:val="26"/>
+          <w:sz w:val="26"/>
+          <w:szCs w:val="26"/>
+          <w:rtl w:val="true"/>
+        </w:rPr>
+        <w:t>תוצאה סופית</w:t>
+      </w:r>
+      <w:r>
+        <w:rPr>
+          <w:sz w:val="26"/>
+          <w:szCs w:val="26"/>
+          <w:rtl w:val="true"/>
+        </w:rPr>
+        <w:t xml:space="preserve">: </w:t>
+      </w:r>
+      <w:r>
+        <w:rPr>
+          <w:sz w:val="26"/>
+          <w:sz w:val="26"/>
+          <w:szCs w:val="26"/>
+          <w:rtl w:val="true"/>
+        </w:rPr>
+        <w:t xml:space="preserve">הצלחנו להגיע לדיוק של </w:t>
+      </w:r>
+      <w:r>
+        <w:rPr>
+          <w:sz w:val="26"/>
+          <w:szCs w:val="26"/>
+        </w:rPr>
+        <w:t>78%</w:t>
+      </w:r>
+      <w:r>
+        <w:rPr>
+          <w:sz w:val="26"/>
+          <w:szCs w:val="26"/>
+          <w:rtl w:val="true"/>
+        </w:rPr>
+        <w:t xml:space="preserve"> </w:t>
+      </w:r>
+      <w:r>
+        <w:rPr>
+          <w:sz w:val="26"/>
+          <w:sz w:val="26"/>
+          <w:szCs w:val="26"/>
+          <w:rtl w:val="true"/>
+        </w:rPr>
+        <w:t xml:space="preserve">עם </w:t>
+      </w:r>
+      <w:r>
+        <w:rPr>
+          <w:sz w:val="26"/>
+          <w:szCs w:val="26"/>
+        </w:rPr>
+        <w:t>85000</w:t>
+      </w:r>
+      <w:r>
+        <w:rPr>
+          <w:sz w:val="26"/>
+          <w:szCs w:val="26"/>
+          <w:rtl w:val="true"/>
+        </w:rPr>
+        <w:t xml:space="preserve"> </w:t>
+      </w:r>
+      <w:r>
+        <w:rPr>
+          <w:sz w:val="26"/>
+          <w:sz w:val="26"/>
+          <w:szCs w:val="26"/>
+          <w:rtl w:val="true"/>
+        </w:rPr>
+        <w:t>פרמטרים</w:t>
+      </w:r>
+      <w:r>
+        <w:rPr>
+          <w:sz w:val="26"/>
+          <w:szCs w:val="26"/>
+          <w:rtl w:val="true"/>
+        </w:rPr>
+        <w:t>!</w:t>
+      </w:r>
+    </w:p>
+    <w:p>
+      <w:pPr>
+        <w:pStyle w:val="Normal"/>
+        <w:spacing w:lineRule="auto" w:line="360"/>
+        <w:rPr>
+          <w:sz w:val="26"/>
+          <w:szCs w:val="26"/>
+        </w:rPr>
+      </w:pPr>
+      <w:r>
+        <w:rPr>
+          <w:rtl w:val="true"/>
+        </w:rPr>
+      </w:r>
+    </w:p>
+    <w:p>
+      <w:pPr>
+        <w:pStyle w:val="Normal"/>
+        <w:spacing w:lineRule="auto" w:line="360"/>
+        <w:rPr/>
+      </w:pPr>
+      <w:r>
+        <w:rPr>
+          <w:sz w:val="26"/>
+          <w:sz w:val="26"/>
+          <w:szCs w:val="26"/>
+          <w:rtl w:val="true"/>
+        </w:rPr>
+        <w:t>מה עשינו</w:t>
+      </w:r>
+      <w:r>
+        <w:rPr>
+          <w:sz w:val="26"/>
+          <w:szCs w:val="26"/>
+          <w:rtl w:val="true"/>
+        </w:rPr>
+        <w:t>?</w:t>
+      </w:r>
+    </w:p>
+    <w:p>
+      <w:pPr>
+        <w:pStyle w:val="Normal"/>
+        <w:spacing w:lineRule="auto" w:line="360"/>
+        <w:rPr/>
+      </w:pPr>
+      <w:r>
+        <w:rPr>
+          <w:sz w:val="26"/>
+          <w:sz w:val="26"/>
+          <w:szCs w:val="26"/>
+          <w:rtl w:val="true"/>
+        </w:rPr>
+        <w:t>אפשר לחלק את עבודת המחקר שלנו לשני חלקים</w:t>
+      </w:r>
+      <w:r>
+        <w:rPr>
+          <w:sz w:val="26"/>
+          <w:szCs w:val="26"/>
+          <w:rtl w:val="true"/>
+        </w:rPr>
+        <w:t xml:space="preserve">, </w:t>
+      </w:r>
+      <w:r>
+        <w:rPr>
+          <w:sz w:val="26"/>
+          <w:sz w:val="26"/>
+          <w:szCs w:val="26"/>
+          <w:rtl w:val="true"/>
+        </w:rPr>
+        <w:t xml:space="preserve">שהם </w:t>
+      </w:r>
+    </w:p>
+    <w:p>
+      <w:pPr>
+        <w:pStyle w:val="Normal"/>
+        <w:spacing w:lineRule="auto" w:line="360"/>
+        <w:rPr/>
+      </w:pPr>
+      <w:r>
+        <w:rPr>
+          <w:sz w:val="26"/>
+          <w:szCs w:val="26"/>
+        </w:rPr>
+        <w:t>1</w:t>
+      </w:r>
+      <w:r>
+        <w:rPr>
+          <w:sz w:val="26"/>
+          <w:szCs w:val="26"/>
+          <w:rtl w:val="true"/>
+        </w:rPr>
+        <w:t xml:space="preserve">) </w:t>
+      </w:r>
+      <w:r>
+        <w:rPr>
+          <w:sz w:val="26"/>
+          <w:szCs w:val="26"/>
+        </w:rPr>
+        <w:t>Data Augmentation</w:t>
+      </w:r>
+    </w:p>
+    <w:p>
+      <w:pPr>
+        <w:pStyle w:val="Normal"/>
+        <w:spacing w:lineRule="auto" w:line="360"/>
+        <w:rPr/>
+      </w:pPr>
+      <w:r>
+        <w:rPr>
+          <w:sz w:val="26"/>
+          <w:szCs w:val="26"/>
+        </w:rPr>
+        <w:t>2</w:t>
+      </w:r>
+      <w:r>
+        <w:rPr>
+          <w:sz w:val="26"/>
+          <w:szCs w:val="26"/>
+          <w:rtl w:val="true"/>
+        </w:rPr>
+        <w:t xml:space="preserve">) </w:t>
+      </w:r>
+      <w:r>
+        <w:rPr>
+          <w:sz w:val="26"/>
+          <w:sz w:val="26"/>
+          <w:szCs w:val="26"/>
+          <w:rtl w:val="true"/>
+        </w:rPr>
+        <w:t>משחק עם ארכיטקטורת הרשת</w:t>
+      </w:r>
+    </w:p>
+    <w:p>
+      <w:pPr>
+        <w:pStyle w:val="Normal"/>
+        <w:spacing w:lineRule="auto" w:line="360"/>
+        <w:rPr/>
+      </w:pPr>
+      <w:r>
+        <w:rPr>
+          <w:sz w:val="26"/>
+          <w:sz w:val="26"/>
+          <w:szCs w:val="26"/>
+          <w:rtl w:val="true"/>
+        </w:rPr>
+        <w:t>בחלק של עיוות התמונה</w:t>
+      </w:r>
+      <w:r>
+        <w:rPr>
+          <w:sz w:val="26"/>
+          <w:szCs w:val="26"/>
+          <w:rtl w:val="true"/>
+        </w:rPr>
+        <w:t xml:space="preserve">, </w:t>
+      </w:r>
+      <w:r>
+        <w:rPr>
+          <w:sz w:val="26"/>
+          <w:sz w:val="26"/>
+          <w:szCs w:val="26"/>
+          <w:rtl w:val="true"/>
+        </w:rPr>
+        <w:t>ביצענו טרנספומרציות רבות על התמונות לפני שהשתמשנו בהן בשביל אימון</w:t>
+      </w:r>
+      <w:r>
+        <w:rPr>
+          <w:sz w:val="26"/>
+          <w:szCs w:val="26"/>
+          <w:rtl w:val="true"/>
+        </w:rPr>
+        <w:t xml:space="preserve">. </w:t>
+      </w:r>
+      <w:r>
+        <w:rPr>
+          <w:sz w:val="26"/>
+          <w:sz w:val="26"/>
+          <w:szCs w:val="26"/>
+          <w:rtl w:val="true"/>
+        </w:rPr>
+        <w:t xml:space="preserve">ביצענו חיתוך של ריבוע קטן מגודל </w:t>
+      </w:r>
+      <w:r>
+        <w:rPr>
+          <w:sz w:val="26"/>
+          <w:szCs w:val="26"/>
+        </w:rPr>
+        <w:t>24</w:t>
+      </w:r>
+      <w:r>
+        <w:rPr>
+          <w:sz w:val="26"/>
+          <w:szCs w:val="26"/>
+          <w:rtl w:val="true"/>
+        </w:rPr>
+        <w:t xml:space="preserve"> </w:t>
+      </w:r>
+      <w:r>
+        <w:rPr>
+          <w:sz w:val="26"/>
+          <w:sz w:val="26"/>
+          <w:szCs w:val="26"/>
+          <w:rtl w:val="true"/>
+        </w:rPr>
+        <w:t xml:space="preserve">על </w:t>
+      </w:r>
+      <w:r>
+        <w:rPr>
+          <w:sz w:val="26"/>
+          <w:szCs w:val="26"/>
+        </w:rPr>
+        <w:t>24</w:t>
+      </w:r>
+      <w:r>
+        <w:rPr>
+          <w:sz w:val="26"/>
+          <w:szCs w:val="26"/>
+          <w:rtl w:val="true"/>
+        </w:rPr>
+        <w:t xml:space="preserve"> </w:t>
+      </w:r>
+      <w:r>
+        <w:rPr>
+          <w:sz w:val="26"/>
+          <w:sz w:val="26"/>
+          <w:szCs w:val="26"/>
+          <w:rtl w:val="true"/>
+        </w:rPr>
+        <w:t>מתוך התמונה הגדולה</w:t>
+      </w:r>
+      <w:r>
+        <w:rPr>
+          <w:sz w:val="26"/>
+          <w:szCs w:val="26"/>
+          <w:rtl w:val="true"/>
+        </w:rPr>
+        <w:t xml:space="preserve">, </w:t>
+      </w:r>
+      <w:r>
+        <w:rPr>
+          <w:sz w:val="26"/>
+          <w:sz w:val="26"/>
+          <w:szCs w:val="26"/>
+          <w:rtl w:val="true"/>
+        </w:rPr>
+        <w:t>הפכנו אותו</w:t>
+      </w:r>
+      <w:r>
+        <w:rPr>
+          <w:sz w:val="26"/>
+          <w:szCs w:val="26"/>
+          <w:rtl w:val="true"/>
+        </w:rPr>
+        <w:t xml:space="preserve">, </w:t>
+      </w:r>
+      <w:r>
+        <w:rPr>
+          <w:sz w:val="26"/>
+          <w:sz w:val="26"/>
+          <w:szCs w:val="26"/>
+          <w:rtl w:val="true"/>
+        </w:rPr>
+        <w:t>שיחקנו עם הקונטראסט והבהירות וממוצעים של התמונה</w:t>
+      </w:r>
+      <w:r>
+        <w:rPr>
+          <w:sz w:val="26"/>
+          <w:szCs w:val="26"/>
+          <w:rtl w:val="true"/>
+        </w:rPr>
+        <w:t xml:space="preserve">. </w:t>
+      </w:r>
+      <w:r>
+        <w:rPr>
+          <w:sz w:val="26"/>
+          <w:sz w:val="26"/>
+          <w:szCs w:val="26"/>
+          <w:rtl w:val="true"/>
+        </w:rPr>
+        <w:t>קיבלנו תוצאות יפות עם השינוי הזה</w:t>
+      </w:r>
+      <w:r>
+        <w:rPr>
+          <w:sz w:val="26"/>
+          <w:szCs w:val="26"/>
+          <w:rtl w:val="true"/>
+        </w:rPr>
+        <w:t xml:space="preserve">, </w:t>
+      </w:r>
+      <w:r>
+        <w:rPr>
+          <w:sz w:val="26"/>
+          <w:sz w:val="26"/>
+          <w:szCs w:val="26"/>
+          <w:rtl w:val="true"/>
+        </w:rPr>
+        <w:t>והוא הביא לשיפור האימון</w:t>
+      </w:r>
+      <w:r>
+        <w:rPr>
+          <w:sz w:val="26"/>
+          <w:szCs w:val="26"/>
+          <w:rtl w:val="true"/>
+        </w:rPr>
+        <w:t xml:space="preserve">. </w:t>
+      </w:r>
+      <w:r>
+        <w:rPr>
+          <w:sz w:val="26"/>
+          <w:sz w:val="26"/>
+          <w:szCs w:val="26"/>
+          <w:rtl w:val="true"/>
+        </w:rPr>
+        <w:t>קיבלנו גם תוצאות עוד יותר טובו כששיחקנו עם סדר הטרנספומרציות</w:t>
+      </w:r>
+      <w:r>
+        <w:rPr>
+          <w:sz w:val="26"/>
+          <w:szCs w:val="26"/>
+          <w:rtl w:val="true"/>
+        </w:rPr>
+        <w:t xml:space="preserve">, </w:t>
+      </w:r>
+      <w:r>
+        <w:rPr>
+          <w:sz w:val="26"/>
+          <w:sz w:val="26"/>
+          <w:szCs w:val="26"/>
+          <w:rtl w:val="true"/>
+        </w:rPr>
+        <w:t>לאחר שראינו שהפעולות שאנו מפעילים אינו קומוטטיבי</w:t>
+      </w:r>
+      <w:r>
+        <w:rPr>
+          <w:sz w:val="26"/>
+          <w:szCs w:val="26"/>
+          <w:rtl w:val="true"/>
+        </w:rPr>
+        <w:t>.</w:t>
+      </w:r>
+    </w:p>
+    <w:p>
+      <w:pPr>
+        <w:pStyle w:val="Normal"/>
+        <w:spacing w:lineRule="auto" w:line="360"/>
+        <w:rPr/>
+      </w:pPr>
+      <w:r>
+        <w:rPr>
+          <w:sz w:val="26"/>
+          <w:sz w:val="26"/>
+          <w:szCs w:val="26"/>
+          <w:rtl w:val="true"/>
+        </w:rPr>
+        <w:t>שיחקנו הרבה עם מבנה הרשת</w:t>
+      </w:r>
+      <w:r>
+        <w:rPr>
+          <w:sz w:val="26"/>
+          <w:szCs w:val="26"/>
+          <w:rtl w:val="true"/>
+        </w:rPr>
+        <w:t xml:space="preserve">, </w:t>
+      </w:r>
+      <w:r>
+        <w:rPr>
+          <w:sz w:val="26"/>
+          <w:sz w:val="26"/>
+          <w:szCs w:val="26"/>
+          <w:rtl w:val="true"/>
+        </w:rPr>
+        <w:t>בהתחלה עבדנו עם מבנה הרשת שניתן כדוגמא בתרגיל</w:t>
+      </w:r>
+      <w:r>
+        <w:rPr>
+          <w:sz w:val="26"/>
+          <w:szCs w:val="26"/>
+          <w:rtl w:val="true"/>
+        </w:rPr>
+        <w:t xml:space="preserve">, </w:t>
+      </w:r>
+      <w:r>
+        <w:rPr>
+          <w:sz w:val="26"/>
+          <w:sz w:val="26"/>
+          <w:szCs w:val="26"/>
+          <w:rtl w:val="true"/>
+        </w:rPr>
+        <w:t xml:space="preserve">ולאחר מכן עברנו לעבוד עם ארכיטקטורה המוצעת באתר </w:t>
+      </w:r>
+      <w:r>
+        <w:rPr>
+          <w:sz w:val="26"/>
+          <w:szCs w:val="26"/>
+        </w:rPr>
+        <w:t>tensorflow</w:t>
+      </w:r>
+      <w:r>
+        <w:rPr>
+          <w:sz w:val="26"/>
+          <w:szCs w:val="26"/>
+          <w:rtl w:val="true"/>
+        </w:rPr>
+        <w:t xml:space="preserve">. </w:t>
+      </w:r>
+      <w:r>
+        <w:rPr>
+          <w:sz w:val="26"/>
+          <w:sz w:val="26"/>
+          <w:szCs w:val="26"/>
+          <w:rtl w:val="true"/>
+        </w:rPr>
+        <w:t>ראינו שהתוצאות הכי טובות התקבלו כשהרצנו עם מספר פרמטרים שונה</w:t>
+      </w:r>
+      <w:r>
+        <w:rPr>
+          <w:sz w:val="26"/>
+          <w:szCs w:val="26"/>
+          <w:rtl w:val="true"/>
+        </w:rPr>
+        <w:t xml:space="preserve">, </w:t>
+      </w:r>
+      <w:r>
+        <w:rPr>
+          <w:sz w:val="26"/>
+          <w:sz w:val="26"/>
+          <w:szCs w:val="26"/>
+          <w:rtl w:val="true"/>
+        </w:rPr>
+        <w:t xml:space="preserve">תוך שימור על המבנה הכללי של הרשת </w:t>
+      </w:r>
+      <w:r>
+        <w:rPr>
+          <w:sz w:val="26"/>
+          <w:szCs w:val="26"/>
+          <w:rtl w:val="true"/>
+        </w:rPr>
+        <w:t>(</w:t>
+      </w:r>
+      <w:r>
+        <w:rPr>
+          <w:sz w:val="26"/>
+          <w:sz w:val="26"/>
+          <w:szCs w:val="26"/>
+          <w:rtl w:val="true"/>
+        </w:rPr>
+        <w:t>מספר השבכות והפעולות</w:t>
+      </w:r>
+      <w:r>
+        <w:rPr>
+          <w:sz w:val="26"/>
+          <w:szCs w:val="26"/>
+          <w:rtl w:val="true"/>
+        </w:rPr>
+        <w:t xml:space="preserve">). </w:t>
+      </w:r>
+    </w:p>
+    <w:p>
+      <w:pPr>
+        <w:pStyle w:val="Normal"/>
+        <w:spacing w:lineRule="auto" w:line="360"/>
+        <w:rPr/>
+      </w:pPr>
+      <w:r>
+        <w:rPr>
+          <w:sz w:val="26"/>
+          <w:sz w:val="26"/>
+          <w:szCs w:val="26"/>
+          <w:rtl w:val="true"/>
+        </w:rPr>
+        <w:t xml:space="preserve">הרצנו </w:t>
+      </w:r>
+      <w:r>
+        <w:rPr>
+          <w:sz w:val="26"/>
+          <w:szCs w:val="26"/>
+        </w:rPr>
+        <w:t>4</w:t>
+      </w:r>
+      <w:r>
+        <w:rPr>
+          <w:sz w:val="26"/>
+          <w:szCs w:val="26"/>
+          <w:rtl w:val="true"/>
+        </w:rPr>
+        <w:t xml:space="preserve"> </w:t>
+      </w:r>
+      <w:r>
+        <w:rPr>
+          <w:sz w:val="26"/>
+          <w:sz w:val="26"/>
+          <w:szCs w:val="26"/>
+          <w:rtl w:val="true"/>
+        </w:rPr>
+        <w:t>רשתות במקביל ולהלן התוצאות</w:t>
+      </w:r>
+      <w:r>
+        <w:rPr>
+          <w:sz w:val="26"/>
+          <w:szCs w:val="26"/>
+          <w:rtl w:val="true"/>
+        </w:rPr>
+        <w:t>:</w:t>
+      </w:r>
+    </w:p>
+    <w:tbl>
+      <w:tblPr>
+        <w:tblStyle w:val="TableGrid"/>
+        <w:bidiVisual w:val="true"/>
+        <w:tblW w:w="8296" w:type="dxa"/>
+        <w:jc w:val="left"/>
+        <w:tblInd w:w="0" w:type="dxa"/>
+        <w:tblCellMar>
+          <w:top w:w="0" w:type="dxa"/>
+          <w:left w:w="108" w:type="dxa"/>
+          <w:bottom w:w="0" w:type="dxa"/>
+          <w:right w:w="108" w:type="dxa"/>
+        </w:tblCellMar>
+        <w:tblLook w:val="04a0" w:noVBand="1" w:noHBand="0" w:lastColumn="0" w:firstColumn="1" w:lastRow="0" w:firstRow="1"/>
+      </w:tblPr>
+      <w:tblGrid>
+        <w:gridCol w:w="2708"/>
+        <w:gridCol w:w="4343"/>
+        <w:gridCol w:w="1244"/>
+      </w:tblGrid>
+      <w:tr>
+        <w:trPr/>
+        <w:tc>
+          <w:tcPr>
+            <w:tcW w:w="2708" w:type="dxa"/>
+            <w:tcBorders/>
+            <w:shd w:fill="auto" w:val="clear"/>
+            <w:tcMar>
+              <w:left w:w="108" w:type="dxa"/>
+            </w:tcMar>
+          </w:tcPr>
+          <w:p>
+            <w:pPr>
+              <w:pStyle w:val="Normal"/>
+              <w:bidi w:val="0"/>
+              <w:spacing w:lineRule="auto" w:line="360" w:before="0" w:after="0"/>
+              <w:jc w:val="left"/>
+              <w:rPr>
+                <w:b/>
+                <w:b/>
+                <w:bCs/>
+                <w:sz w:val="26"/>
+                <w:szCs w:val="26"/>
+                <w:u w:val="single"/>
+              </w:rPr>
+            </w:pPr>
+            <w:r>
+              <w:rPr>
+                <w:b/>
+                <w:bCs/>
+                <w:sz w:val="26"/>
+                <w:szCs w:val="26"/>
+                <w:u w:val="single"/>
+              </w:rPr>
+              <w:t>Accuracy:</w:t>
+            </w:r>
+          </w:p>
+        </w:tc>
+        <w:tc>
+          <w:tcPr>
+            <w:tcW w:w="4343" w:type="dxa"/>
+            <w:tcBorders>
+              <w:right w:val="nil"/>
+              <w:insideV w:val="nil"/>
+            </w:tcBorders>
+            <w:shd w:fill="auto" w:val="clear"/>
+            <w:tcMar>
+              <w:left w:w="108" w:type="dxa"/>
+            </w:tcMar>
+          </w:tcPr>
+          <w:p>
+            <w:pPr>
+              <w:pStyle w:val="Normal"/>
+              <w:bidi w:val="0"/>
+              <w:spacing w:lineRule="auto" w:line="360" w:before="0" w:after="0"/>
+              <w:jc w:val="left"/>
+              <w:rPr/>
+            </w:pPr>
+            <w:r>
+              <w:rPr>
+                <w:b/>
+                <w:bCs/>
+                <w:sz w:val="26"/>
+                <w:szCs w:val="26"/>
+                <w:u w:val="single"/>
+              </w:rPr>
+              <w:t>Parameters:</w:t>
+            </w:r>
+          </w:p>
+        </w:tc>
+        <w:tc>
+          <w:tcPr>
+            <w:tcW w:w="1244" w:type="dxa"/>
+            <w:tcBorders/>
+            <w:shd w:fill="auto" w:val="clear"/>
+            <w:tcMar>
+              <w:left w:w="108" w:type="dxa"/>
+            </w:tcMar>
+          </w:tcPr>
+          <w:p>
+            <w:pPr>
+              <w:pStyle w:val="Normal"/>
+              <w:bidi w:val="0"/>
+              <w:spacing w:lineRule="auto" w:line="360" w:before="0" w:after="0"/>
+              <w:jc w:val="left"/>
+              <w:rPr>
+                <w:b/>
+                <w:b/>
+                <w:bCs/>
+                <w:u w:val="single"/>
+              </w:rPr>
+            </w:pPr>
+            <w:r>
+              <w:rPr>
+                <w:b/>
+                <w:bCs/>
+                <w:u w:val="single"/>
+              </w:rPr>
+              <w:t>Index:</w:t>
+            </w:r>
+          </w:p>
+        </w:tc>
+      </w:tr>
+      <w:tr>
+        <w:trPr/>
+        <w:tc>
+          <w:tcPr>
+            <w:tcW w:w="2708" w:type="dxa"/>
+            <w:tcBorders/>
+            <w:shd w:fill="auto" w:val="clear"/>
+            <w:tcMar>
+              <w:left w:w="108" w:type="dxa"/>
+            </w:tcMar>
+          </w:tcPr>
+          <w:p>
+            <w:pPr>
+              <w:pStyle w:val="Normal"/>
+              <w:bidi w:val="0"/>
+              <w:spacing w:lineRule="auto" w:line="360" w:before="0" w:after="0"/>
+              <w:jc w:val="left"/>
+              <w:rPr>
+                <w:sz w:val="26"/>
+                <w:szCs w:val="26"/>
+              </w:rPr>
+            </w:pPr>
+            <w:r>
+              <w:rPr>
+                <w:sz w:val="26"/>
+                <w:szCs w:val="26"/>
+              </w:rPr>
+              <w:t>0.897</w:t>
+            </w:r>
+          </w:p>
+        </w:tc>
+        <w:tc>
+          <w:tcPr>
+            <w:tcW w:w="4343" w:type="dxa"/>
+            <w:tcBorders>
+              <w:right w:val="nil"/>
+              <w:insideV w:val="nil"/>
+            </w:tcBorders>
+            <w:shd w:fill="auto" w:val="clear"/>
+            <w:tcMar>
+              <w:left w:w="108" w:type="dxa"/>
+            </w:tcMar>
+          </w:tcPr>
+          <w:p>
+            <w:pPr>
+              <w:pStyle w:val="Normal"/>
+              <w:bidi w:val="0"/>
+              <w:spacing w:lineRule="auto" w:line="360" w:before="0" w:after="0"/>
+              <w:jc w:val="left"/>
+              <w:rPr/>
+            </w:pPr>
+            <w:r>
+              <w:rPr>
+                <w:sz w:val="26"/>
+                <w:szCs w:val="26"/>
+              </w:rPr>
+              <w:t>86</w:t>
+            </w:r>
+          </w:p>
+        </w:tc>
+        <w:tc>
+          <w:tcPr>
+            <w:tcW w:w="1244" w:type="dxa"/>
+            <w:tcBorders/>
+            <w:shd w:fill="auto" w:val="clear"/>
+            <w:tcMar>
+              <w:left w:w="108" w:type="dxa"/>
+            </w:tcMar>
+          </w:tcPr>
+          <w:p>
+            <w:pPr>
+              <w:pStyle w:val="Normal"/>
+              <w:bidi w:val="0"/>
+              <w:spacing w:lineRule="auto" w:line="360" w:before="0" w:after="0"/>
+              <w:jc w:val="left"/>
+              <w:rPr/>
+            </w:pPr>
+            <w:r>
+              <w:rPr/>
+              <w:t>1</w:t>
+            </w:r>
+          </w:p>
+        </w:tc>
+      </w:tr>
+      <w:tr>
+        <w:trPr/>
+        <w:tc>
+          <w:tcPr>
+            <w:tcW w:w="2708" w:type="dxa"/>
+            <w:tcBorders/>
+            <w:shd w:fill="auto" w:val="clear"/>
+            <w:tcMar>
+              <w:left w:w="108" w:type="dxa"/>
+            </w:tcMar>
+          </w:tcPr>
+          <w:p>
+            <w:pPr>
+              <w:pStyle w:val="Normal"/>
+              <w:bidi w:val="0"/>
+              <w:spacing w:lineRule="auto" w:line="360" w:before="0" w:after="0"/>
+              <w:jc w:val="left"/>
+              <w:rPr>
+                <w:sz w:val="26"/>
+                <w:szCs w:val="26"/>
+              </w:rPr>
+            </w:pPr>
+            <w:r>
+              <w:rPr>
+                <w:sz w:val="26"/>
+                <w:szCs w:val="26"/>
+              </w:rPr>
+              <w:t>0.894</w:t>
+            </w:r>
+          </w:p>
+        </w:tc>
+        <w:tc>
+          <w:tcPr>
+            <w:tcW w:w="4343" w:type="dxa"/>
+            <w:tcBorders>
+              <w:right w:val="nil"/>
+              <w:insideV w:val="nil"/>
+            </w:tcBorders>
+            <w:shd w:fill="auto" w:val="clear"/>
+            <w:tcMar>
+              <w:left w:w="108" w:type="dxa"/>
+            </w:tcMar>
+          </w:tcPr>
+          <w:p>
+            <w:pPr>
+              <w:pStyle w:val="Normal"/>
+              <w:bidi w:val="0"/>
+              <w:spacing w:lineRule="auto" w:line="360" w:before="0" w:after="0"/>
+              <w:jc w:val="left"/>
+              <w:rPr>
+                <w:sz w:val="26"/>
+                <w:szCs w:val="26"/>
+              </w:rPr>
+            </w:pPr>
+            <w:r>
+              <w:rPr>
+                <w:sz w:val="26"/>
+                <w:szCs w:val="26"/>
+              </w:rPr>
+              <w:t>Two_layer_no_activation</w:t>
+            </w:r>
+          </w:p>
+        </w:tc>
+        <w:tc>
+          <w:tcPr>
+            <w:tcW w:w="1244" w:type="dxa"/>
+            <w:tcBorders/>
+            <w:shd w:fill="auto" w:val="clear"/>
+            <w:tcMar>
+              <w:left w:w="108" w:type="dxa"/>
+            </w:tcMar>
+          </w:tcPr>
+          <w:p>
+            <w:pPr>
+              <w:pStyle w:val="Normal"/>
+              <w:bidi w:val="0"/>
+              <w:spacing w:lineRule="auto" w:line="360" w:before="0" w:after="0"/>
+              <w:jc w:val="left"/>
+              <w:rPr/>
+            </w:pPr>
+            <w:r>
+              <w:rPr/>
+              <w:t>2</w:t>
+            </w:r>
+          </w:p>
+        </w:tc>
+      </w:tr>
+      <w:tr>
+        <w:trPr/>
+        <w:tc>
+          <w:tcPr>
+            <w:tcW w:w="2708" w:type="dxa"/>
+            <w:tcBorders/>
+            <w:shd w:fill="auto" w:val="clear"/>
+            <w:tcMar>
+              <w:left w:w="108" w:type="dxa"/>
+            </w:tcMar>
+          </w:tcPr>
+          <w:p>
+            <w:pPr>
+              <w:pStyle w:val="Normal"/>
+              <w:bidi w:val="0"/>
+              <w:spacing w:lineRule="auto" w:line="360" w:before="0" w:after="0"/>
+              <w:jc w:val="left"/>
+              <w:rPr>
+                <w:sz w:val="26"/>
+                <w:szCs w:val="26"/>
+              </w:rPr>
+            </w:pPr>
+            <w:r>
+              <w:rPr>
+                <w:sz w:val="26"/>
+                <w:szCs w:val="26"/>
+              </w:rPr>
+              <w:t>0.9406</w:t>
+            </w:r>
+          </w:p>
+        </w:tc>
+        <w:tc>
+          <w:tcPr>
+            <w:tcW w:w="4343" w:type="dxa"/>
+            <w:tcBorders>
+              <w:right w:val="nil"/>
+              <w:insideV w:val="nil"/>
+            </w:tcBorders>
+            <w:shd w:fill="auto" w:val="clear"/>
+            <w:tcMar>
+              <w:left w:w="108" w:type="dxa"/>
+            </w:tcMar>
+          </w:tcPr>
+          <w:p>
+            <w:pPr>
+              <w:pStyle w:val="Normal"/>
+              <w:bidi w:val="0"/>
+              <w:spacing w:lineRule="auto" w:line="360" w:before="0" w:after="0"/>
+              <w:jc w:val="left"/>
+              <w:rPr>
+                <w:sz w:val="26"/>
+                <w:szCs w:val="26"/>
+              </w:rPr>
+            </w:pPr>
+            <w:r>
+              <w:rPr>
+                <w:sz w:val="26"/>
+                <w:szCs w:val="26"/>
+              </w:rPr>
+              <w:t>Two_layer_sigmoid_activation</w:t>
+            </w:r>
+          </w:p>
+        </w:tc>
+        <w:tc>
+          <w:tcPr>
+            <w:tcW w:w="1244" w:type="dxa"/>
+            <w:tcBorders/>
+            <w:shd w:fill="auto" w:val="clear"/>
+            <w:tcMar>
+              <w:left w:w="108" w:type="dxa"/>
+            </w:tcMar>
+          </w:tcPr>
+          <w:p>
+            <w:pPr>
+              <w:pStyle w:val="Normal"/>
+              <w:bidi w:val="0"/>
+              <w:spacing w:lineRule="auto" w:line="360" w:before="0" w:after="0"/>
+              <w:jc w:val="left"/>
+              <w:rPr/>
+            </w:pPr>
+            <w:r>
+              <w:rPr/>
+              <w:t>3</w:t>
+            </w:r>
+          </w:p>
+        </w:tc>
+      </w:tr>
+      <w:tr>
+        <w:trPr/>
+        <w:tc>
+          <w:tcPr>
+            <w:tcW w:w="2708" w:type="dxa"/>
+            <w:tcBorders/>
+            <w:shd w:fill="auto" w:val="clear"/>
+            <w:tcMar>
+              <w:left w:w="108" w:type="dxa"/>
+            </w:tcMar>
+          </w:tcPr>
+          <w:p>
+            <w:pPr>
+              <w:pStyle w:val="Normal"/>
+              <w:bidi w:val="0"/>
+              <w:spacing w:lineRule="auto" w:line="360" w:before="0" w:after="0"/>
+              <w:jc w:val="left"/>
+              <w:rPr>
+                <w:sz w:val="26"/>
+                <w:szCs w:val="26"/>
+              </w:rPr>
+            </w:pPr>
+            <w:r>
+              <w:rPr>
+                <w:sz w:val="26"/>
+                <w:szCs w:val="26"/>
+              </w:rPr>
+              <w:t>0.9417</w:t>
+            </w:r>
+          </w:p>
+        </w:tc>
+        <w:tc>
+          <w:tcPr>
+            <w:tcW w:w="4343" w:type="dxa"/>
+            <w:tcBorders>
+              <w:right w:val="nil"/>
+              <w:insideV w:val="nil"/>
+            </w:tcBorders>
+            <w:shd w:fill="auto" w:val="clear"/>
+            <w:tcMar>
+              <w:left w:w="108" w:type="dxa"/>
+            </w:tcMar>
+          </w:tcPr>
+          <w:p>
+            <w:pPr>
+              <w:pStyle w:val="Normal"/>
+              <w:bidi w:val="0"/>
+              <w:spacing w:lineRule="auto" w:line="360" w:before="0" w:after="0"/>
+              <w:jc w:val="left"/>
+              <w:rPr>
+                <w:sz w:val="26"/>
+                <w:szCs w:val="26"/>
+              </w:rPr>
+            </w:pPr>
+            <w:r>
+              <w:rPr>
+                <w:sz w:val="26"/>
+                <w:szCs w:val="26"/>
+              </w:rPr>
+              <w:t>Two_layer_RELU_activation</w:t>
+            </w:r>
+          </w:p>
+        </w:tc>
+        <w:tc>
+          <w:tcPr>
+            <w:tcW w:w="1244" w:type="dxa"/>
+            <w:tcBorders/>
+            <w:shd w:fill="auto" w:val="clear"/>
+            <w:tcMar>
+              <w:left w:w="108" w:type="dxa"/>
+            </w:tcMar>
+          </w:tcPr>
+          <w:p>
+            <w:pPr>
+              <w:pStyle w:val="Normal"/>
+              <w:bidi w:val="0"/>
+              <w:spacing w:lineRule="auto" w:line="360" w:before="0" w:after="0"/>
+              <w:jc w:val="left"/>
+              <w:rPr/>
+            </w:pPr>
+            <w:r>
+              <w:rPr/>
+              <w:t>4</w:t>
+            </w:r>
+          </w:p>
+        </w:tc>
+      </w:tr>
+    </w:tbl>
+    <w:p>
+      <w:pPr>
+        <w:pStyle w:val="Normal"/>
+        <w:spacing w:lineRule="auto" w:line="360"/>
+        <w:rPr>
+          <w:sz w:val="26"/>
+          <w:szCs w:val="26"/>
+        </w:rPr>
+      </w:pPr>
+      <w:r>
+        <w:rPr>
+          <w:sz w:val="26"/>
+          <w:szCs w:val="26"/>
+          <w:rtl w:val="true"/>
+        </w:rPr>
+        <w:t xml:space="preserve"> </w:t>
+      </w:r>
+    </w:p>
+    <w:p>
+      <w:pPr>
+        <w:pStyle w:val="Normal"/>
+        <w:spacing w:lineRule="auto" w:line="360"/>
+        <w:rPr>
+          <w:sz w:val="26"/>
+          <w:szCs w:val="26"/>
+        </w:rPr>
+      </w:pPr>
+      <w:r>
+        <w:rPr>
+          <w:rtl w:val="true"/>
+        </w:rPr>
+      </w:r>
+    </w:p>
+    <w:p>
+      <w:pPr>
+        <w:pStyle w:val="Normal"/>
+        <w:spacing w:lineRule="auto" w:line="360"/>
+        <w:rPr>
+          <w:sz w:val="26"/>
+          <w:szCs w:val="26"/>
+        </w:rPr>
+      </w:pPr>
+      <w:r>
+        <w:rPr>
+          <w:rtl w:val="true"/>
+        </w:rPr>
+      </w:r>
+    </w:p>
+    <w:p>
+      <w:pPr>
+        <w:pStyle w:val="Normal"/>
+        <w:spacing w:lineRule="auto" w:line="360"/>
+        <w:rPr/>
+      </w:pPr>
+      <w:r>
+        <w:rPr>
+          <w:rtl w:val="true"/>
+        </w:rPr>
+        <w:t xml:space="preserve">  </w:t>
+      </w:r>
+      <w:r>
+        <w:rPr>
+          <w:rtl w:val="true"/>
+        </w:rPr>
+        <w:t>ארכיטקטורה סופית</w:t>
+      </w:r>
+      <w:r>
+        <w:rPr>
+          <w:rtl w:val="true"/>
+        </w:rPr>
+        <w:t>:</w:t>
+      </w:r>
+    </w:p>
+    <w:p>
+      <w:pPr>
+        <w:pStyle w:val="Normal"/>
+        <w:spacing w:lineRule="auto" w:line="360"/>
+        <w:rPr/>
+      </w:pPr>
+      <w:r>
+        <w:rPr>
+          <w:rtl w:val="true"/>
+        </w:rPr>
+        <w:t xml:space="preserve">הארכיטקטורה שבסוף הלכנו איתה היא זו שמצאנו באתר של </w:t>
+      </w:r>
+      <w:r>
+        <w:rPr/>
+        <w:t>tensorflow</w:t>
+      </w:r>
+      <w:r>
+        <w:rPr>
+          <w:rtl w:val="true"/>
+        </w:rPr>
+        <w:t xml:space="preserve">, </w:t>
+      </w:r>
+      <w:r>
+        <w:rPr>
+          <w:rtl w:val="true"/>
+        </w:rPr>
+        <w:t xml:space="preserve">והיא הניבה רשת המגיעה לדיוק של </w:t>
+      </w:r>
+      <w:r>
+        <w:rPr/>
+        <w:t>78</w:t>
+      </w:r>
+      <w:r>
+        <w:rPr>
+          <w:rtl w:val="true"/>
+        </w:rPr>
+        <w:t xml:space="preserve"> </w:t>
+      </w:r>
+      <w:r>
+        <w:rPr>
+          <w:rtl w:val="true"/>
+        </w:rPr>
+        <w:t xml:space="preserve">עם </w:t>
+      </w:r>
+      <w:r>
+        <w:rPr/>
+        <w:t>85000</w:t>
+      </w:r>
+      <w:r>
+        <w:rPr>
+          <w:rtl w:val="true"/>
+        </w:rPr>
+        <w:t xml:space="preserve"> </w:t>
+      </w:r>
+      <w:r>
+        <w:rPr>
+          <w:rtl w:val="true"/>
+        </w:rPr>
+        <w:t>פרמטרים</w:t>
+      </w:r>
+      <w:r>
+        <w:rPr>
+          <w:rtl w:val="true"/>
+        </w:rPr>
+        <w:t xml:space="preserve">. </w:t>
+      </w:r>
+    </w:p>
+    <w:p>
+      <w:pPr>
+        <w:pStyle w:val="Normal"/>
+        <w:spacing w:lineRule="auto" w:line="360"/>
+        <w:rPr/>
+      </w:pPr>
+      <w:r>
+        <w:rPr>
+          <w:rtl w:val="true"/>
+        </w:rPr>
+        <w:t xml:space="preserve">שכבה </w:t>
+      </w:r>
+      <w:r>
+        <w:rPr/>
+        <w:t>1</w:t>
+      </w:r>
+      <w:r>
+        <w:rPr>
+          <w:rtl w:val="true"/>
+        </w:rPr>
+        <w:t xml:space="preserve">) </w:t>
+      </w:r>
+      <w:r>
+        <w:rPr>
+          <w:rtl w:val="true"/>
+        </w:rPr>
+        <w:t xml:space="preserve">קונבולוציה </w:t>
+      </w:r>
+      <w:r>
+        <w:rPr>
+          <w:rtl w:val="true"/>
+        </w:rPr>
+        <w:t>ראשונית</w:t>
+      </w:r>
+      <w:r>
+        <w:rPr>
+          <w:rtl w:val="true"/>
+        </w:rPr>
+        <w:t xml:space="preserve">, </w:t>
+      </w:r>
+      <w:r>
+        <w:rPr>
+          <w:rtl w:val="true"/>
+        </w:rPr>
+        <w:t xml:space="preserve">עם אאוטפוט של </w:t>
+      </w:r>
+      <w:r>
+        <w:rPr/>
+        <w:t>30</w:t>
+      </w:r>
+      <w:r>
+        <w:rPr>
+          <w:rtl w:val="true"/>
+        </w:rPr>
+        <w:t xml:space="preserve"> </w:t>
+      </w:r>
+      <w:r>
+        <w:rPr>
+          <w:rtl w:val="true"/>
+        </w:rPr>
+        <w:t>נוירונים</w:t>
+      </w:r>
+      <w:r>
+        <w:rPr>
+          <w:rtl w:val="true"/>
+        </w:rPr>
+        <w:t xml:space="preserve">. </w:t>
+      </w:r>
+      <w:r>
+        <w:rPr>
+          <w:rtl w:val="true"/>
+        </w:rPr>
+        <w:t xml:space="preserve">לאחר מכן </w:t>
+      </w:r>
+      <w:r>
+        <w:rPr/>
+        <w:t>RELU</w:t>
+      </w:r>
+      <w:r>
+        <w:rPr>
+          <w:rtl w:val="true"/>
+        </w:rPr>
+        <w:t xml:space="preserve">. </w:t>
+      </w:r>
+      <w:r>
+        <w:rPr>
+          <w:rtl w:val="true"/>
+        </w:rPr>
+        <w:t xml:space="preserve">לאחר מכן </w:t>
+      </w:r>
+      <w:r>
+        <w:rPr/>
+        <w:t>POOLING</w:t>
+      </w:r>
+      <w:r>
+        <w:rPr>
+          <w:rtl w:val="true"/>
+        </w:rPr>
+        <w:t xml:space="preserve"> </w:t>
+      </w:r>
+      <w:r>
+        <w:rPr>
+          <w:rtl w:val="true"/>
+        </w:rPr>
+        <w:t>ונרמול</w:t>
+      </w:r>
+      <w:r>
+        <w:rPr>
+          <w:rtl w:val="true"/>
+        </w:rPr>
+        <w:t>.</w:t>
+      </w:r>
+    </w:p>
+    <w:p>
+      <w:pPr>
+        <w:pStyle w:val="Normal"/>
+        <w:spacing w:lineRule="auto" w:line="360"/>
+        <w:rPr/>
+      </w:pPr>
+      <w:r>
+        <w:rPr>
+          <w:rtl w:val="true"/>
+        </w:rPr>
+        <w:t xml:space="preserve"> </w:t>
+      </w:r>
+    </w:p>
+    <w:p>
+      <w:pPr>
+        <w:pStyle w:val="Normal"/>
+        <w:spacing w:lineRule="auto" w:line="360"/>
+        <w:rPr/>
+      </w:pPr>
+      <w:r>
+        <w:rPr>
+          <w:rtl w:val="true"/>
+        </w:rPr>
+      </w:r>
+    </w:p>
+    <w:p>
+      <w:pPr>
+        <w:pStyle w:val="Normal"/>
+        <w:spacing w:lineRule="auto" w:line="360" w:before="0" w:after="200"/>
+        <w:rPr/>
+      </w:pPr>
+      <w:r>
+        <w:rPr>
+          <w:rtl w:val="true"/>
+        </w:rPr>
+      </w:r>
     </w:p>
     <w:sectPr>
+      <w:type w:val="nextPage"/>
       <w:pgSz w:w="11906" w:h="16838"/>
-      <w:pgMar w:top="1440" w:right="1800" w:bottom="1440" w:left="1800" w:header="708" w:footer="708" w:gutter="0"/>
-      <w:cols w:space="708"/>
+      <w:pgMar w:left="1800" w:right="1800" w:header="0" w:top="1440" w:footer="0" w:bottom="1440" w:gutter="0"/>
+      <w:pgNumType w:fmt="decimal"/>
+      <w:formProt w:val="false"/>
+      <w:textDirection w:val="lrTb"/>
       <w:bidi/>
-      <w:rtlGutter/>
-      <w:docGrid w:linePitch="360"/>
+      <w:docGrid w:type="default" w:linePitch="360" w:charSpace="4294965247"/>
     </w:sectPr>
   </w:body>
 </w:document>
 </file>
 
 <file path=word/styles.xml><?xml version="1.0" encoding="utf-8"?>
-<w:styles xmlns:mc="http://schemas.openxmlformats.org/markup-compatibility/2006" xmlns:r="http://schemas.openxmlformats.org/officeDocument/2006/relationships" xmlns:w="http://schemas.openxmlformats.org/wordprocessingml/2006/main" xmlns:w14="http://schemas.microsoft.com/office/word/2010/wordml" xmlns:w15="http://schemas.microsoft.com/office/word/2012/wordml" xmlns:w16cid="http://schemas.microsoft.com/office/word/2016/wordml/cid" xmlns:w16se="http://schemas.microsoft.com/office/word/2015/wordml/symex" mc:Ignorable="w14 w15 w16se w16cid">
+<w:styles xmlns:w="http://schemas.openxmlformats.org/wordprocessingml/2006/main" xmlns:w14="http://schemas.microsoft.com/office/word/2010/wordml" xmlns:mc="http://schemas.openxmlformats.org/markup-compatibility/2006" mc:Ignorable="w14">
   <w:docDefaults>
     <w:rPrDefault>
       <w:rPr>
-        <w:rFonts w:asciiTheme="minorHAnsi" w:eastAsiaTheme="minorHAnsi" w:hAnsiTheme="minorHAnsi" w:cstheme="minorBidi"/>
+        <w:rFonts w:ascii="Calibri" w:hAnsi="Calibri" w:eastAsia="Calibri" w:cs="Arial" w:asciiTheme="minorHAnsi" w:cstheme="minorBidi" w:eastAsiaTheme="minorHAnsi" w:hAnsiTheme="minorHAnsi"/>
         <w:sz w:val="22"/>
         <w:szCs w:val="22"/>
         <w:lang w:val="en-US" w:eastAsia="en-US" w:bidi="he-IL"/>
       </w:rPr>
     </w:rPrDefault>
     <w:pPrDefault>
-      <w:pPr>
-        <w:spacing w:after="200" w:line="276" w:lineRule="auto"/>
-      </w:pPr>
+      <w:pPr/>
     </w:pPrDefault>
   </w:docDefaults>
   <w:latentStyles w:defLockedState="0" w:defUIPriority="99" w:defSemiHidden="0" w:defUnhideWhenUsed="0" w:defQFormat="0" w:count="375">
     <w:lsdException w:name="Normal" w:uiPriority="0" w:qFormat="1"/>
     <w:lsdException w:name="heading 1" w:uiPriority="9" w:qFormat="1"/>
-    <w:lsdException w:name="heading 2" w:semiHidden="1" w:uiPriority="9" w:unhideWhenUsed="1" w:qFormat="1"/>
-    <w:lsdException w:name="heading 3" w:semiHidden="1" w:uiPriority="9" w:unhideWhenUsed="1" w:qFormat="1"/>
-    <w:lsdException w:name="heading 4" w:semiHidden="1" w:uiPriority="9" w:unhideWhenUsed="1" w:qFormat="1"/>
-    <w:lsdException w:name="heading 5" w:semiHidden="1" w:uiPriority="9" w:unhideWhenUsed="1" w:qFormat="1"/>
-    <w:lsdException w:name="heading 6" w:semiHidden="1" w:uiPriority="9" w:unhideWhenUsed="1" w:qFormat="1"/>
-    <w:lsdException w:name="heading 7" w:semiHidden="1" w:uiPriority="9" w:unhideWhenUsed="1" w:qFormat="1"/>
-    <w:lsdException w:name="heading 8" w:semiHidden="1" w:uiPriority="9" w:unhideWhenUsed="1" w:qFormat="1"/>
-    <w:lsdException w:name="heading 9" w:semiHidden="1" w:uiPriority="9" w:unhideWhenUsed="1" w:qFormat="1"/>
+    <w:lsdException w:name="heading 2" w:uiPriority="9" w:semiHidden="1" w:unhideWhenUsed="1" w:qFormat="1"/>
+    <w:lsdException w:name="heading 3" w:uiPriority="9" w:semiHidden="1" w:unhideWhenUsed="1" w:qFormat="1"/>
+    <w:lsdException w:name="heading 4" w:uiPriority="9" w:semiHidden="1" w:unhideWhenUsed="1" w:qFormat="1"/>
+    <w:lsdException w:name="heading 5" w:uiPriority="9" w:semiHidden="1" w:unhideWhenUsed="1" w:qFormat="1"/>
+    <w:lsdException w:name="heading 6" w:uiPriority="9" w:semiHidden="1" w:unhideWhenUsed="1" w:qFormat="1"/>
+    <w:lsdException w:name="heading 7" w:uiPriority="9" w:semiHidden="1" w:unhideWhenUsed="1" w:qFormat="1"/>
+    <w:lsdException w:name="heading 8" w:uiPriority="9" w:semiHidden="1" w:unhideWhenUsed="1" w:qFormat="1"/>
+    <w:lsdException w:name="heading 9" w:uiPriority="9" w:semiHidden="1" w:unhideWhenUsed="1" w:qFormat="1"/>
     <w:lsdException w:name="index 1" w:semiHidden="1" w:unhideWhenUsed="1"/>
     <w:lsdException w:name="index 2" w:semiHidden="1" w:unhideWhenUsed="1"/>
     <w:lsdException w:name="index 3" w:semiHidden="1" w:unhideWhenUsed="1"/>
@@ -148,22 +1691,22 @@
     <w:lsdException w:name="index 7" w:semiHidden="1" w:unhideWhenUsed="1"/>
     <w:lsdException w:name="index 8" w:semiHidden="1" w:unhideWhenUsed="1"/>
     <w:lsdException w:name="index 9" w:semiHidden="1" w:unhideWhenUsed="1"/>
-    <w:lsdException w:name="toc 1" w:semiHidden="1" w:uiPriority="39" w:unhideWhenUsed="1"/>
-    <w:lsdException w:name="toc 2" w:semiHidden="1" w:uiPriority="39" w:unhideWhenUsed="1"/>
-    <w:lsdException w:name="toc 3" w:semiHidden="1" w:uiPriority="39" w:unhideWhenUsed="1"/>
-    <w:lsdException w:name="toc 4" w:semiHidden="1" w:uiPriority="39" w:unhideWhenUsed="1"/>
-    <w:lsdException w:name="toc 5" w:semiHidden="1" w:uiPriority="39" w:unhideWhenUsed="1"/>
-    <w:lsdException w:name="toc 6" w:semiHidden="1" w:uiPriority="39" w:unhideWhenUsed="1"/>
-    <w:lsdException w:name="toc 7" w:semiHidden="1" w:uiPriority="39" w:unhideWhenUsed="1"/>
-    <w:lsdException w:name="toc 8" w:semiHidden="1" w:uiPriority="39" w:unhideWhenUsed="1"/>
-    <w:lsdException w:name="toc 9" w:semiHidden="1" w:uiPriority="39" w:unhideWhenUsed="1"/>
+    <w:lsdException w:name="toc 1" w:uiPriority="39" w:semiHidden="1" w:unhideWhenUsed="1"/>
+    <w:lsdException w:name="toc 2" w:uiPriority="39" w:semiHidden="1" w:unhideWhenUsed="1"/>
+    <w:lsdException w:name="toc 3" w:uiPriority="39" w:semiHidden="1" w:unhideWhenUsed="1"/>
+    <w:lsdException w:name="toc 4" w:uiPriority="39" w:semiHidden="1" w:unhideWhenUsed="1"/>
+    <w:lsdException w:name="toc 5" w:uiPriority="39" w:semiHidden="1" w:unhideWhenUsed="1"/>
+    <w:lsdException w:name="toc 6" w:uiPriority="39" w:semiHidden="1" w:unhideWhenUsed="1"/>
+    <w:lsdException w:name="toc 7" w:uiPriority="39" w:semiHidden="1" w:unhideWhenUsed="1"/>
+    <w:lsdException w:name="toc 8" w:uiPriority="39" w:semiHidden="1" w:unhideWhenUsed="1"/>
+    <w:lsdException w:name="toc 9" w:uiPriority="39" w:semiHidden="1" w:unhideWhenUsed="1"/>
     <w:lsdException w:name="Normal Indent" w:semiHidden="1" w:unhideWhenUsed="1"/>
     <w:lsdException w:name="footnote text" w:semiHidden="1" w:unhideWhenUsed="1"/>
     <w:lsdException w:name="annotation text" w:semiHidden="1" w:unhideWhenUsed="1"/>
     <w:lsdException w:name="header" w:semiHidden="1" w:unhideWhenUsed="1"/>
     <w:lsdException w:name="footer" w:semiHidden="1" w:unhideWhenUsed="1"/>
     <w:lsdException w:name="index heading" w:semiHidden="1" w:unhideWhenUsed="1"/>
-    <w:lsdException w:name="caption" w:semiHidden="1" w:uiPriority="35" w:unhideWhenUsed="1" w:qFormat="1"/>
+    <w:lsdException w:name="caption" w:uiPriority="35" w:semiHidden="1" w:unhideWhenUsed="1" w:qFormat="1"/>
     <w:lsdException w:name="table of figures" w:semiHidden="1" w:unhideWhenUsed="1"/>
     <w:lsdException w:name="envelope address" w:semiHidden="1" w:unhideWhenUsed="1"/>
     <w:lsdException w:name="envelope return" w:semiHidden="1" w:unhideWhenUsed="1"/>
@@ -194,7 +1737,7 @@
     <w:lsdException w:name="Title" w:uiPriority="10" w:qFormat="1"/>
     <w:lsdException w:name="Closing" w:semiHidden="1" w:unhideWhenUsed="1"/>
     <w:lsdException w:name="Signature" w:semiHidden="1" w:unhideWhenUsed="1"/>
-    <w:lsdException w:name="Default Paragraph Font" w:semiHidden="1" w:uiPriority="1" w:unhideWhenUsed="1"/>
+    <w:lsdException w:name="Default Paragraph Font" w:uiPriority="1" w:semiHidden="1" w:unhideWhenUsed="1"/>
     <w:lsdException w:name="Body Text" w:semiHidden="1" w:unhideWhenUsed="1"/>
     <w:lsdException w:name="Body Text Indent" w:semiHidden="1" w:unhideWhenUsed="1"/>
     <w:lsdException w:name="List Continue" w:semiHidden="1" w:unhideWhenUsed="1"/>
@@ -394,8 +1937,8 @@
     <w:lsdException w:name="Subtle Reference" w:uiPriority="31" w:qFormat="1"/>
     <w:lsdException w:name="Intense Reference" w:uiPriority="32" w:qFormat="1"/>
     <w:lsdException w:name="Book Title" w:uiPriority="33" w:qFormat="1"/>
-    <w:lsdException w:name="Bibliography" w:semiHidden="1" w:uiPriority="37" w:unhideWhenUsed="1"/>
-    <w:lsdException w:name="TOC Heading" w:semiHidden="1" w:uiPriority="39" w:unhideWhenUsed="1" w:qFormat="1"/>
+    <w:lsdException w:name="Bibliography" w:uiPriority="37" w:semiHidden="1" w:unhideWhenUsed="1"/>
+    <w:lsdException w:name="TOC Heading" w:uiPriority="39" w:semiHidden="1" w:unhideWhenUsed="1" w:qFormat="1"/>
     <w:lsdException w:name="Plain Table 1" w:uiPriority="41"/>
     <w:lsdException w:name="Plain Table 2" w:uiPriority="42"/>
     <w:lsdException w:name="Plain Table 3" w:uiPriority="43"/>
@@ -505,19 +2048,96 @@
     <w:lsdException w:name="Hashtag" w:semiHidden="1" w:unhideWhenUsed="1"/>
     <w:lsdException w:name="Unresolved Mention" w:semiHidden="1" w:unhideWhenUsed="1"/>
   </w:latentStyles>
-  <w:style w:type="paragraph" w:default="1" w:styleId="Normal">
+  <w:style w:type="paragraph" w:styleId="Normal" w:default="1">
     <w:name w:val="Normal"/>
     <w:qFormat/>
     <w:rsid w:val="00536416"/>
     <w:pPr>
-      <w:bidi/>
+      <w:widowControl/>
+      <w:bidi w:val="1"/>
+      <w:spacing w:lineRule="auto" w:line="276" w:before="0" w:after="200"/>
+      <w:jc w:val="left"/>
     </w:pPr>
+    <w:rPr>
+      <w:rFonts w:ascii="Calibri" w:hAnsi="Calibri" w:eastAsia="Calibri" w:cs="Arial" w:asciiTheme="minorHAnsi" w:cstheme="minorBidi" w:eastAsiaTheme="minorHAnsi" w:hAnsiTheme="minorHAnsi"/>
+      <w:color w:val="auto"/>
+      <w:sz w:val="22"/>
+      <w:szCs w:val="22"/>
+      <w:lang w:val="en-US" w:eastAsia="en-US" w:bidi="he-IL"/>
+    </w:rPr>
   </w:style>
-  <w:style w:type="character" w:default="1" w:styleId="DefaultParagraphFont">
+  <w:style w:type="character" w:styleId="DefaultParagraphFont" w:default="1">
     <w:name w:val="Default Paragraph Font"/>
     <w:uiPriority w:val="1"/>
     <w:semiHidden/>
     <w:unhideWhenUsed/>
+    <w:qFormat/>
+    <w:rPr/>
+  </w:style>
+  <w:style w:type="paragraph" w:styleId="Heading">
+    <w:name w:val="Heading"/>
+    <w:basedOn w:val="Normal"/>
+    <w:next w:val="TextBody"/>
+    <w:qFormat/>
+    <w:pPr>
+      <w:keepNext/>
+      <w:spacing w:before="240" w:after="120"/>
+    </w:pPr>
+    <w:rPr>
+      <w:rFonts w:ascii="Liberation Sans" w:hAnsi="Liberation Sans" w:eastAsia="Noto Sans CJK SC Regular" w:cs="FreeSans"/>
+      <w:sz w:val="28"/>
+      <w:szCs w:val="28"/>
+    </w:rPr>
+  </w:style>
+  <w:style w:type="paragraph" w:styleId="TextBody">
+    <w:name w:val="Body Text"/>
+    <w:basedOn w:val="Normal"/>
+    <w:pPr>
+      <w:spacing w:lineRule="auto" w:line="288" w:before="0" w:after="140"/>
+    </w:pPr>
+    <w:rPr/>
+  </w:style>
+  <w:style w:type="paragraph" w:styleId="List">
+    <w:name w:val="List"/>
+    <w:basedOn w:val="TextBody"/>
+    <w:pPr/>
+    <w:rPr>
+      <w:rFonts w:cs="FreeSans"/>
+    </w:rPr>
+  </w:style>
+  <w:style w:type="paragraph" w:styleId="Caption">
+    <w:name w:val="Caption"/>
+    <w:basedOn w:val="Normal"/>
+    <w:qFormat/>
+    <w:pPr>
+      <w:suppressLineNumbers/>
+      <w:spacing w:before="120" w:after="120"/>
+    </w:pPr>
+    <w:rPr>
+      <w:rFonts w:cs="FreeSans"/>
+      <w:i/>
+      <w:iCs/>
+      <w:sz w:val="24"/>
+      <w:szCs w:val="24"/>
+    </w:rPr>
+  </w:style>
+  <w:style w:type="paragraph" w:styleId="Index">
+    <w:name w:val="Index"/>
+    <w:basedOn w:val="Normal"/>
+    <w:qFormat/>
+    <w:pPr>
+      <w:suppressLineNumbers/>
+    </w:pPr>
+    <w:rPr>
+      <w:rFonts w:cs="FreeSans"/>
+    </w:rPr>
+  </w:style>
+  <w:style w:type="numbering" w:styleId="NoList" w:default="1">
+    <w:name w:val="No List"/>
+    <w:uiPriority w:val="99"/>
+    <w:semiHidden/>
+    <w:unhideWhenUsed/>
+    <w:qFormat/>
   </w:style>
   <w:style w:type="table" w:default="1" w:styleId="TableNormal">
     <w:name w:val="Normal Table"/>
@@ -534,28 +2154,22 @@
       </w:tblCellMar>
     </w:tblPr>
   </w:style>
-  <w:style w:type="numbering" w:default="1" w:styleId="NoList">
-    <w:name w:val="No List"/>
-    <w:uiPriority w:val="99"/>
-    <w:semiHidden/>
-    <w:unhideWhenUsed/>
-  </w:style>
   <w:style w:type="table" w:styleId="TableGrid">
     <w:name w:val="Table Grid"/>
     <w:basedOn w:val="TableNormal"/>
     <w:uiPriority w:val="59"/>
-    <w:rsid w:val="00350CEC"/>
+    <w:rsid w:val="00350cec"/>
     <w:pPr>
       <w:spacing w:after="0" w:line="240" w:lineRule="auto"/>
     </w:pPr>
     <w:tblPr>
       <w:tblBorders>
-        <w:top w:val="single" w:sz="4" w:space="0" w:color="auto"/>
-        <w:left w:val="single" w:sz="4" w:space="0" w:color="auto"/>
-        <w:bottom w:val="single" w:sz="4" w:space="0" w:color="auto"/>
-        <w:right w:val="single" w:sz="4" w:space="0" w:color="auto"/>
-        <w:insideH w:val="single" w:sz="4" w:space="0" w:color="auto"/>
-        <w:insideV w:val="single" w:sz="4" w:space="0" w:color="auto"/>
+        <w:top w:val="single" w:color="auto" w:sz="4" w:space="0"/>
+        <w:left w:val="single" w:color="auto" w:sz="4" w:space="0"/>
+        <w:bottom w:val="single" w:color="auto" w:sz="4" w:space="0"/>
+        <w:right w:val="single" w:color="auto" w:sz="4" w:space="0"/>
+        <w:insideH w:val="single" w:color="auto" w:sz="4" w:space="0"/>
+        <w:insideV w:val="single" w:color="auto" w:sz="4" w:space="0"/>
       </w:tblBorders>
     </w:tblPr>
   </w:style>

</xml_diff>